<commit_message>
Added pages for header, footer, banner, menu, catering, and gallery, as well as making a gallery carousel
</commit_message>
<xml_diff>
--- a/Help File.docx
+++ b/Help File.docx
@@ -7,8 +7,6 @@
         <w:pStyle w:val="Title"/>
         <w:jc w:val="center"/>
       </w:pPr>
-      <w:bookmarkStart w:id="0" w:name="_GoBack"/>
-      <w:bookmarkEnd w:id="0"/>
       <w:r>
         <w:t>Help File</w:t>
       </w:r>
@@ -65,7 +63,7 @@
           <w:r>
             <w:fldChar w:fldCharType="separate"/>
           </w:r>
-          <w:hyperlink w:anchor="_Toc468315547" w:history="1">
+          <w:hyperlink w:anchor="_Toc471426077" w:history="1">
             <w:r>
               <w:rPr>
                 <w:rStyle w:val="Hyperlink"/>
@@ -92,7 +90,7 @@
                 <w:noProof/>
                 <w:webHidden/>
               </w:rPr>
-              <w:instrText xml:space="preserve"> PAGEREF _Toc468315547 \h </w:instrText>
+              <w:instrText xml:space="preserve"> PAGEREF _Toc471426077 \h </w:instrText>
             </w:r>
             <w:r>
               <w:rPr>
@@ -135,7 +133,7 @@
               <w:lang w:val="en-CA" w:eastAsia="en-CA"/>
             </w:rPr>
           </w:pPr>
-          <w:hyperlink w:anchor="_Toc468315548" w:history="1">
+          <w:hyperlink w:anchor="_Toc471426078" w:history="1">
             <w:r>
               <w:rPr>
                 <w:rStyle w:val="Hyperlink"/>
@@ -162,7 +160,7 @@
                 <w:noProof/>
                 <w:webHidden/>
               </w:rPr>
-              <w:instrText xml:space="preserve"> PAGEREF _Toc468315548 \h </w:instrText>
+              <w:instrText xml:space="preserve"> PAGEREF _Toc471426078 \h </w:instrText>
             </w:r>
             <w:r>
               <w:rPr>
@@ -205,7 +203,7 @@
               <w:lang w:val="en-CA" w:eastAsia="en-CA"/>
             </w:rPr>
           </w:pPr>
-          <w:hyperlink w:anchor="_Toc468315549" w:history="1">
+          <w:hyperlink w:anchor="_Toc471426079" w:history="1">
             <w:r>
               <w:rPr>
                 <w:rStyle w:val="Hyperlink"/>
@@ -232,7 +230,7 @@
                 <w:noProof/>
                 <w:webHidden/>
               </w:rPr>
-              <w:instrText xml:space="preserve"> PAGEREF _Toc468315549 \h </w:instrText>
+              <w:instrText xml:space="preserve"> PAGEREF _Toc471426079 \h </w:instrText>
             </w:r>
             <w:r>
               <w:rPr>
@@ -275,7 +273,7 @@
               <w:lang w:val="en-CA" w:eastAsia="en-CA"/>
             </w:rPr>
           </w:pPr>
-          <w:hyperlink w:anchor="_Toc468315550" w:history="1">
+          <w:hyperlink w:anchor="_Toc471426080" w:history="1">
             <w:r>
               <w:rPr>
                 <w:rStyle w:val="Hyperlink"/>
@@ -302,7 +300,7 @@
                 <w:noProof/>
                 <w:webHidden/>
               </w:rPr>
-              <w:instrText xml:space="preserve"> PAGEREF _Toc468315550 \h </w:instrText>
+              <w:instrText xml:space="preserve"> PAGEREF _Toc471426080 \h </w:instrText>
             </w:r>
             <w:r>
               <w:rPr>
@@ -345,7 +343,7 @@
               <w:lang w:val="en-CA" w:eastAsia="en-CA"/>
             </w:rPr>
           </w:pPr>
-          <w:hyperlink w:anchor="_Toc468315551" w:history="1">
+          <w:hyperlink w:anchor="_Toc471426081" w:history="1">
             <w:r>
               <w:rPr>
                 <w:rStyle w:val="Hyperlink"/>
@@ -372,7 +370,77 @@
                 <w:noProof/>
                 <w:webHidden/>
               </w:rPr>
-              <w:instrText xml:space="preserve"> PAGEREF _Toc468315551 \h </w:instrText>
+              <w:instrText xml:space="preserve"> PAGEREF _Toc471426081 \h </w:instrText>
+            </w:r>
+            <w:r>
+              <w:rPr>
+                <w:noProof/>
+                <w:webHidden/>
+              </w:rPr>
+            </w:r>
+            <w:r>
+              <w:rPr>
+                <w:noProof/>
+                <w:webHidden/>
+              </w:rPr>
+              <w:fldChar w:fldCharType="separate"/>
+            </w:r>
+            <w:r>
+              <w:rPr>
+                <w:noProof/>
+                <w:webHidden/>
+              </w:rPr>
+              <w:t>2</w:t>
+            </w:r>
+            <w:r>
+              <w:rPr>
+                <w:noProof/>
+                <w:webHidden/>
+              </w:rPr>
+              <w:fldChar w:fldCharType="end"/>
+            </w:r>
+          </w:hyperlink>
+        </w:p>
+        <w:p>
+          <w:pPr>
+            <w:pStyle w:val="TOC2"/>
+            <w:tabs>
+              <w:tab w:val="right" w:leader="dot" w:pos="9350"/>
+            </w:tabs>
+            <w:rPr>
+              <w:rFonts w:cstheme="minorBidi"/>
+              <w:noProof/>
+              <w:lang w:val="en-CA" w:eastAsia="en-CA"/>
+            </w:rPr>
+          </w:pPr>
+          <w:hyperlink w:anchor="_Toc471426082" w:history="1">
+            <w:r>
+              <w:rPr>
+                <w:rStyle w:val="Hyperlink"/>
+                <w:noProof/>
+              </w:rPr>
+              <w:t>Merge Issues</w:t>
+            </w:r>
+            <w:r>
+              <w:rPr>
+                <w:noProof/>
+                <w:webHidden/>
+              </w:rPr>
+              <w:tab/>
+            </w:r>
+            <w:r>
+              <w:rPr>
+                <w:noProof/>
+                <w:webHidden/>
+              </w:rPr>
+              <w:fldChar w:fldCharType="begin"/>
+            </w:r>
+            <w:r>
+              <w:rPr>
+                <w:noProof/>
+                <w:webHidden/>
+              </w:rPr>
+              <w:instrText xml:space="preserve"> PAGEREF _Toc471426082 \h </w:instrText>
             </w:r>
             <w:r>
               <w:rPr>
@@ -424,12 +492,14 @@
       <w:pPr>
         <w:pStyle w:val="Heading1"/>
       </w:pPr>
-      <w:bookmarkStart w:id="1" w:name="_Toc468315547"/>
+      <w:bookmarkStart w:id="0" w:name="_Toc471426077"/>
+      <w:bookmarkStart w:id="1" w:name="_GoBack"/>
+      <w:bookmarkEnd w:id="1"/>
       <w:r>
         <w:lastRenderedPageBreak/>
         <w:t>Git Help</w:t>
       </w:r>
-      <w:bookmarkEnd w:id="1"/>
+      <w:bookmarkEnd w:id="0"/>
     </w:p>
     <w:p>
       <w:pPr>
@@ -438,7 +508,7 @@
       <w:r>
         <w:tab/>
       </w:r>
-      <w:bookmarkStart w:id="2" w:name="_Toc468315548"/>
+      <w:bookmarkStart w:id="2" w:name="_Toc471426078"/>
       <w:r>
         <w:t>How to Initialize a Repository</w:t>
       </w:r>
@@ -509,7 +579,7 @@
         <w:pStyle w:val="Heading2"/>
         <w:ind w:firstLine="720"/>
       </w:pPr>
-      <w:bookmarkStart w:id="3" w:name="_Toc468315549"/>
+      <w:bookmarkStart w:id="3" w:name="_Toc471426079"/>
       <w:r>
         <w:t>How to Move Around Git Bash</w:t>
       </w:r>
@@ -580,7 +650,7 @@
         <w:pStyle w:val="Heading2"/>
         <w:ind w:firstLine="720"/>
       </w:pPr>
-      <w:bookmarkStart w:id="4" w:name="_Toc468315550"/>
+      <w:bookmarkStart w:id="4" w:name="_Toc471426080"/>
       <w:r>
         <w:t>How to commit changes to a directory</w:t>
       </w:r>
@@ -644,7 +714,7 @@
         <w:pStyle w:val="Heading2"/>
         <w:ind w:firstLine="720"/>
       </w:pPr>
-      <w:bookmarkStart w:id="5" w:name="_Toc468315551"/>
+      <w:bookmarkStart w:id="5" w:name="_Toc471426081"/>
       <w:r>
         <w:t>Creating, Switching, and Merging</w:t>
       </w:r>
@@ -735,6 +805,53 @@
       </w:pPr>
       <w:r>
         <w:t>Use git merge “Name of updated branch”</w:t>
+      </w:r>
+    </w:p>
+    <w:p>
+      <w:pPr>
+        <w:pStyle w:val="Heading2"/>
+        <w:ind w:left="720"/>
+      </w:pPr>
+      <w:bookmarkStart w:id="6" w:name="_Toc471426082"/>
+      <w:r>
+        <w:t>Merge Issues</w:t>
+      </w:r>
+      <w:bookmarkEnd w:id="6"/>
+    </w:p>
+    <w:p>
+      <w:pPr>
+        <w:pStyle w:val="ListParagraph"/>
+        <w:numPr>
+          <w:ilvl w:val="0"/>
+          <w:numId w:val="14"/>
+        </w:numPr>
+      </w:pPr>
+      <w:r>
+        <w:t>Use git status to see which files are causing issues</w:t>
+      </w:r>
+    </w:p>
+    <w:p>
+      <w:pPr>
+        <w:pStyle w:val="ListParagraph"/>
+        <w:numPr>
+          <w:ilvl w:val="0"/>
+          <w:numId w:val="14"/>
+        </w:numPr>
+      </w:pPr>
+      <w:r>
+        <w:t>If the issue is coming from a file that needs to be fully overwritten, then use git checkout --theirs filename, to keep the new one, or git checkout --ours filename to keep this branch’s version, if the issue is on a file where you want to see or keep both parts then open the file and delete/keep which parts you want, and make sure to remove the &lt;&lt;&lt;&lt;&lt;&lt;, ======, &gt;&gt;&gt;&gt; lines than save and close the file</w:t>
+      </w:r>
+    </w:p>
+    <w:p>
+      <w:pPr>
+        <w:pStyle w:val="ListParagraph"/>
+        <w:numPr>
+          <w:ilvl w:val="0"/>
+          <w:numId w:val="14"/>
+        </w:numPr>
+      </w:pPr>
+      <w:r>
+        <w:t>After fixing all issues due a git add ., then a git commit –m “Message” and it should be fixed</w:t>
       </w:r>
     </w:p>
     <w:sectPr>
@@ -1288,6 +1405,92 @@
     </w:lvl>
   </w:abstractNum>
   <w:abstractNum w:abstractNumId="5">
+    <w:nsid w:val="3DF81B88"/>
+    <w:multiLevelType w:val="hybridMultilevel"/>
+    <w:tmpl w:val="C03071EE"/>
+    <w:lvl w:ilvl="0" w:tplc="1009000F">
+      <w:start w:val="1"/>
+      <w:numFmt w:val="decimal"/>
+      <w:lvlText w:val="%1."/>
+      <w:lvlJc w:val="left"/>
+      <w:pPr>
+        <w:ind w:left="1080" w:hanging="360"/>
+      </w:pPr>
+    </w:lvl>
+    <w:lvl w:ilvl="1" w:tplc="10090019" w:tentative="1">
+      <w:start w:val="1"/>
+      <w:numFmt w:val="lowerLetter"/>
+      <w:lvlText w:val="%2."/>
+      <w:lvlJc w:val="left"/>
+      <w:pPr>
+        <w:ind w:left="1800" w:hanging="360"/>
+      </w:pPr>
+    </w:lvl>
+    <w:lvl w:ilvl="2" w:tplc="1009001B" w:tentative="1">
+      <w:start w:val="1"/>
+      <w:numFmt w:val="lowerRoman"/>
+      <w:lvlText w:val="%3."/>
+      <w:lvlJc w:val="right"/>
+      <w:pPr>
+        <w:ind w:left="2520" w:hanging="180"/>
+      </w:pPr>
+    </w:lvl>
+    <w:lvl w:ilvl="3" w:tplc="1009000F" w:tentative="1">
+      <w:start w:val="1"/>
+      <w:numFmt w:val="decimal"/>
+      <w:lvlText w:val="%4."/>
+      <w:lvlJc w:val="left"/>
+      <w:pPr>
+        <w:ind w:left="3240" w:hanging="360"/>
+      </w:pPr>
+    </w:lvl>
+    <w:lvl w:ilvl="4" w:tplc="10090019" w:tentative="1">
+      <w:start w:val="1"/>
+      <w:numFmt w:val="lowerLetter"/>
+      <w:lvlText w:val="%5."/>
+      <w:lvlJc w:val="left"/>
+      <w:pPr>
+        <w:ind w:left="3960" w:hanging="360"/>
+      </w:pPr>
+    </w:lvl>
+    <w:lvl w:ilvl="5" w:tplc="1009001B" w:tentative="1">
+      <w:start w:val="1"/>
+      <w:numFmt w:val="lowerRoman"/>
+      <w:lvlText w:val="%6."/>
+      <w:lvlJc w:val="right"/>
+      <w:pPr>
+        <w:ind w:left="4680" w:hanging="180"/>
+      </w:pPr>
+    </w:lvl>
+    <w:lvl w:ilvl="6" w:tplc="1009000F" w:tentative="1">
+      <w:start w:val="1"/>
+      <w:numFmt w:val="decimal"/>
+      <w:lvlText w:val="%7."/>
+      <w:lvlJc w:val="left"/>
+      <w:pPr>
+        <w:ind w:left="5400" w:hanging="360"/>
+      </w:pPr>
+    </w:lvl>
+    <w:lvl w:ilvl="7" w:tplc="10090019" w:tentative="1">
+      <w:start w:val="1"/>
+      <w:numFmt w:val="lowerLetter"/>
+      <w:lvlText w:val="%8."/>
+      <w:lvlJc w:val="left"/>
+      <w:pPr>
+        <w:ind w:left="6120" w:hanging="360"/>
+      </w:pPr>
+    </w:lvl>
+    <w:lvl w:ilvl="8" w:tplc="1009001B" w:tentative="1">
+      <w:start w:val="1"/>
+      <w:numFmt w:val="lowerRoman"/>
+      <w:lvlText w:val="%9."/>
+      <w:lvlJc w:val="right"/>
+      <w:pPr>
+        <w:ind w:left="6840" w:hanging="180"/>
+      </w:pPr>
+    </w:lvl>
+  </w:abstractNum>
+  <w:abstractNum w:abstractNumId="6">
     <w:nsid w:val="439A3E44"/>
     <w:multiLevelType w:val="hybridMultilevel"/>
     <w:tmpl w:val="E54AE15C"/>
@@ -1373,7 +1576,7 @@
       </w:pPr>
     </w:lvl>
   </w:abstractNum>
-  <w:abstractNum w:abstractNumId="6">
+  <w:abstractNum w:abstractNumId="7">
     <w:nsid w:val="48716DC3"/>
     <w:multiLevelType w:val="hybridMultilevel"/>
     <w:tmpl w:val="F22AEC7C"/>
@@ -1459,7 +1662,7 @@
       </w:pPr>
     </w:lvl>
   </w:abstractNum>
-  <w:abstractNum w:abstractNumId="7">
+  <w:abstractNum w:abstractNumId="8">
     <w:nsid w:val="517A739C"/>
     <w:multiLevelType w:val="hybridMultilevel"/>
     <w:tmpl w:val="02D26F32"/>
@@ -1572,7 +1775,7 @@
       </w:rPr>
     </w:lvl>
   </w:abstractNum>
-  <w:abstractNum w:abstractNumId="8">
+  <w:abstractNum w:abstractNumId="9">
     <w:nsid w:val="526E1D19"/>
     <w:multiLevelType w:val="hybridMultilevel"/>
     <w:tmpl w:val="0FCA10EC"/>
@@ -1658,7 +1861,7 @@
       </w:pPr>
     </w:lvl>
   </w:abstractNum>
-  <w:abstractNum w:abstractNumId="9">
+  <w:abstractNum w:abstractNumId="10">
     <w:nsid w:val="62D71243"/>
     <w:multiLevelType w:val="hybridMultilevel"/>
     <w:tmpl w:val="AE4AF3BA"/>
@@ -1771,7 +1974,7 @@
       </w:rPr>
     </w:lvl>
   </w:abstractNum>
-  <w:abstractNum w:abstractNumId="10">
+  <w:abstractNum w:abstractNumId="11">
     <w:nsid w:val="66F16B24"/>
     <w:multiLevelType w:val="hybridMultilevel"/>
     <w:tmpl w:val="2194A750"/>
@@ -1884,7 +2087,7 @@
       </w:rPr>
     </w:lvl>
   </w:abstractNum>
-  <w:abstractNum w:abstractNumId="11">
+  <w:abstractNum w:abstractNumId="12">
     <w:nsid w:val="6D2F752C"/>
     <w:multiLevelType w:val="hybridMultilevel"/>
     <w:tmpl w:val="DD443496"/>
@@ -1997,7 +2200,7 @@
       </w:rPr>
     </w:lvl>
   </w:abstractNum>
-  <w:abstractNum w:abstractNumId="12">
+  <w:abstractNum w:abstractNumId="13">
     <w:nsid w:val="7A70697F"/>
     <w:multiLevelType w:val="hybridMultilevel"/>
     <w:tmpl w:val="F4D08F04"/>
@@ -2117,37 +2320,40 @@
     <w:abstractNumId w:val="1"/>
   </w:num>
   <w:num w:numId="3">
+    <w:abstractNumId w:val="11"/>
+  </w:num>
+  <w:num w:numId="4">
+    <w:abstractNumId w:val="13"/>
+  </w:num>
+  <w:num w:numId="5">
     <w:abstractNumId w:val="10"/>
   </w:num>
-  <w:num w:numId="4">
+  <w:num w:numId="6">
     <w:abstractNumId w:val="12"/>
-  </w:num>
-  <w:num w:numId="5">
-    <w:abstractNumId w:val="9"/>
-  </w:num>
-  <w:num w:numId="6">
-    <w:abstractNumId w:val="11"/>
   </w:num>
   <w:num w:numId="7">
     <w:abstractNumId w:val="4"/>
   </w:num>
   <w:num w:numId="8">
-    <w:abstractNumId w:val="5"/>
+    <w:abstractNumId w:val="6"/>
   </w:num>
   <w:num w:numId="9">
-    <w:abstractNumId w:val="7"/>
+    <w:abstractNumId w:val="8"/>
   </w:num>
   <w:num w:numId="10">
     <w:abstractNumId w:val="3"/>
   </w:num>
   <w:num w:numId="11">
-    <w:abstractNumId w:val="8"/>
+    <w:abstractNumId w:val="9"/>
   </w:num>
   <w:num w:numId="12">
     <w:abstractNumId w:val="0"/>
   </w:num>
   <w:num w:numId="13">
-    <w:abstractNumId w:val="6"/>
+    <w:abstractNumId w:val="7"/>
+  </w:num>
+  <w:num w:numId="14">
+    <w:abstractNumId w:val="5"/>
   </w:num>
 </w:numbering>
 </file>
@@ -3032,7 +3238,7 @@
 </file>
 
 <file path=customXml/itemProps1.xml><?xml version="1.0" encoding="utf-8"?>
-<ds:datastoreItem xmlns:ds="http://schemas.openxmlformats.org/officeDocument/2006/customXml" ds:itemID="{F21F5C19-DC55-47A7-AE5B-04F3AB409208}">
+<ds:datastoreItem xmlns:ds="http://schemas.openxmlformats.org/officeDocument/2006/customXml" ds:itemID="{18992B0F-8C9A-4BDC-8360-9213592F1B1D}">
   <ds:schemaRefs>
     <ds:schemaRef ds:uri="http://schemas.openxmlformats.org/officeDocument/2006/bibliography"/>
   </ds:schemaRefs>

</xml_diff>